<commit_message>
Added new database schema
</commit_message>
<xml_diff>
--- a/proposal/databaseSchema.docx
+++ b/proposal/databaseSchema.docx
@@ -8,9 +8,9 @@
           <w:noProof/>
         </w:rPr>
         <w:drawing>
-          <wp:inline distT="0" distB="0" distL="0" distR="0" wp14:anchorId="60075861" wp14:editId="13CE67EB">
-            <wp:extent cx="5943600" cy="4635500"/>
-            <wp:effectExtent l="0" t="0" r="0" b="0"/>
+          <wp:inline distT="0" distB="0" distL="0" distR="0" wp14:anchorId="14D0969C" wp14:editId="11859D13">
+            <wp:extent cx="5943600" cy="4032885"/>
+            <wp:effectExtent l="0" t="0" r="0" b="5715"/>
             <wp:docPr id="1" name="Picture 1"/>
             <wp:cNvGraphicFramePr>
               <a:graphicFrameLocks xmlns:a="http://schemas.openxmlformats.org/drawingml/2006/main" noChangeAspect="1"/>
@@ -31,7 +31,7 @@
                   <pic:spPr>
                     <a:xfrm>
                       <a:off x="0" y="0"/>
-                      <a:ext cx="5943600" cy="4635500"/>
+                      <a:ext cx="5943600" cy="4032885"/>
                     </a:xfrm>
                     <a:prstGeom prst="rect">
                       <a:avLst/>

</xml_diff>